<commit_message>
comments on nascar slr
</commit_message>
<xml_diff>
--- a/nascar/SLR_module/material/nascar_SLR_wksht_key.docx
+++ b/nascar/SLR_module/material/nascar_SLR_wksht_key.docx
@@ -1,12 +1,15 @@
 
 <file path=word/document.xml><?xml version="1.0" encoding="utf-8"?>
-<w:document xmlns:wpc="http://schemas.microsoft.com/office/word/2010/wordprocessingCanvas" xmlns:cx="http://schemas.microsoft.com/office/drawing/2014/chartex" xmlns:cx1="http://schemas.microsoft.com/office/drawing/2015/9/8/chartex" xmlns:cx2="http://schemas.microsoft.com/office/drawing/2015/10/21/chartex" xmlns:cx3="http://schemas.microsoft.com/office/drawing/2016/5/9/chartex" xmlns:cx4="http://schemas.microsoft.com/office/drawing/2016/5/10/chartex" xmlns:cx5="http://schemas.microsoft.com/office/drawing/2016/5/11/chartex" xmlns:cx6="http://schemas.microsoft.com/office/drawing/2016/5/12/chartex" xmlns:cx7="http://schemas.microsoft.com/office/drawing/2016/5/13/chartex" xmlns:cx8="http://schemas.microsoft.com/office/drawing/2016/5/14/chartex" xmlns:mc="http://schemas.openxmlformats.org/markup-compatibility/2006" xmlns:aink="http://schemas.microsoft.com/office/drawing/2016/ink" xmlns:am3d="http://schemas.microsoft.com/office/drawing/2017/model3d" xmlns:o="urn:schemas-microsoft-com:office:office" xmlns:r="http://schemas.openxmlformats.org/officeDocument/2006/relationships" xmlns:m="http://schemas.openxmlformats.org/officeDocument/2006/math" xmlns:v="urn:schemas-microsoft-com:vml" xmlns:wp14="http://schemas.microsoft.com/office/word/2010/wordprocessingDrawing" xmlns:wp="http://schemas.openxmlformats.org/drawingml/2006/wordprocessingDrawing" xmlns:w10="urn:schemas-microsoft-com:office:word" xmlns:w="http://schemas.openxmlformats.org/wordprocessingml/2006/main" xmlns:w14="http://schemas.microsoft.com/office/word/2010/wordml" xmlns:w15="http://schemas.microsoft.com/office/word/2012/wordml" xmlns:w16cex="http://schemas.microsoft.com/office/word/2018/wordml/cex" xmlns:w16cid="http://schemas.microsoft.com/office/word/2016/wordml/cid" xmlns:w16="http://schemas.microsoft.com/office/word/2018/wordml" xmlns:w16sdtdh="http://schemas.microsoft.com/office/word/2020/wordml/sdtdatahash" xmlns:w16se="http://schemas.microsoft.com/office/word/2015/wordml/symex" xmlns:wpg="http://schemas.microsoft.com/office/word/2010/wordprocessingGroup" xmlns:wpi="http://schemas.microsoft.com/office/word/2010/wordprocessingInk" xmlns:wne="http://schemas.microsoft.com/office/word/2006/wordml" xmlns:wps="http://schemas.microsoft.com/office/word/2010/wordprocessingShape" mc:Ignorable="w14 w15 w16se w16cid w16 w16cex w16sdtdh wp14">
+<w:document xmlns:wpc="http://schemas.microsoft.com/office/word/2010/wordprocessingCanvas" xmlns:cx="http://schemas.microsoft.com/office/drawing/2014/chartex" xmlns:cx1="http://schemas.microsoft.com/office/drawing/2015/9/8/chartex" xmlns:mc="http://schemas.openxmlformats.org/markup-compatibility/2006" xmlns:o="urn:schemas-microsoft-com:office:office" xmlns:r="http://schemas.openxmlformats.org/officeDocument/2006/relationships" xmlns:m="http://schemas.openxmlformats.org/officeDocument/2006/math" xmlns:v="urn:schemas-microsoft-com:vml" xmlns:wp14="http://schemas.microsoft.com/office/word/2010/wordprocessingDrawing" xmlns:wp="http://schemas.openxmlformats.org/drawingml/2006/wordprocessingDrawing" xmlns:w10="urn:schemas-microsoft-com:office:word" xmlns:w="http://schemas.openxmlformats.org/wordprocessingml/2006/main" xmlns:w14="http://schemas.microsoft.com/office/word/2010/wordml" xmlns:w15="http://schemas.microsoft.com/office/word/2012/wordml" xmlns:w16se="http://schemas.microsoft.com/office/word/2015/wordml/symex" xmlns:wpg="http://schemas.microsoft.com/office/word/2010/wordprocessingGroup" xmlns:wpi="http://schemas.microsoft.com/office/word/2010/wordprocessingInk" xmlns:wne="http://schemas.microsoft.com/office/word/2006/wordml" xmlns:wps="http://schemas.microsoft.com/office/word/2010/wordprocessingShape" mc:Ignorable="w14 w15 w16se wp14">
   <w:body>
     <w:p>
       <w:pPr>
         <w:jc w:val="center"/>
       </w:pPr>
       <w:r>
+        <w:rPr>
+          <w:noProof/>
+        </w:rPr>
         <w:drawing>
           <wp:inline distT="0" distB="0" distL="0" distR="0" wp14:anchorId="395350E3" wp14:editId="507AD3E6">
             <wp:extent cx="3216729" cy="1877800"/>
@@ -188,21 +191,7 @@
         <w:rPr>
           <w:rFonts w:ascii="Times New Roman" w:hAnsi="Times New Roman" w:cs="Times New Roman"/>
         </w:rPr>
-        <w:t>3. Assess and describe the trend displayed in the scatterplot. (</w:t>
-      </w:r>
-      <w:proofErr w:type="gramStart"/>
-      <w:r>
-        <w:rPr>
-          <w:rFonts w:ascii="Times New Roman" w:hAnsi="Times New Roman" w:cs="Times New Roman"/>
-        </w:rPr>
-        <w:t>strong</w:t>
-      </w:r>
-      <w:proofErr w:type="gramEnd"/>
-      <w:r>
-        <w:rPr>
-          <w:rFonts w:ascii="Times New Roman" w:hAnsi="Times New Roman" w:cs="Times New Roman"/>
-        </w:rPr>
-        <w:t>, negative, and linear)</w:t>
+        <w:t>3. Assess and describe the trend displayed in the scatterplot. (strong, negative, and linear)</w:t>
       </w:r>
     </w:p>
     <w:p>
@@ -570,49 +559,61 @@
       <w:pPr>
         <w:rPr>
           <w:rFonts w:ascii="Times New Roman" w:hAnsi="Times New Roman" w:cs="Times New Roman"/>
-        </w:rPr>
-      </w:pPr>
-      <w:r>
-        <w:rPr>
-          <w:rFonts w:ascii="Times New Roman" w:hAnsi="Times New Roman" w:cs="Times New Roman"/>
-        </w:rPr>
-        <w:t>8. Provide a literal interpretation of the intercept coefficient. Does it make sense in context of the data? (</w:t>
-      </w:r>
-      <w:proofErr w:type="gramStart"/>
-      <w:r>
-        <w:rPr>
-          <w:rFonts w:ascii="Times New Roman" w:hAnsi="Times New Roman" w:cs="Times New Roman"/>
-        </w:rPr>
-        <w:t>no</w:t>
-      </w:r>
-      <w:proofErr w:type="gramEnd"/>
-      <w:r>
-        <w:rPr>
-          <w:rFonts w:ascii="Times New Roman" w:hAnsi="Times New Roman" w:cs="Times New Roman"/>
-        </w:rPr>
-        <w:t>, extrapolation)</w:t>
-      </w:r>
-    </w:p>
-    <w:p>
-      <w:pPr>
-        <w:rPr>
-          <w:rFonts w:ascii="Times New Roman" w:hAnsi="Times New Roman" w:cs="Times New Roman"/>
-        </w:rPr>
-      </w:pPr>
-    </w:p>
-    <w:p>
-      <w:pPr>
-        <w:rPr>
-          <w:rFonts w:ascii="Times New Roman" w:hAnsi="Times New Roman" w:cs="Times New Roman"/>
-          <w:color w:val="FF0000"/>
-        </w:rPr>
-      </w:pPr>
-      <w:r>
-        <w:rPr>
-          <w:rFonts w:ascii="Times New Roman" w:hAnsi="Times New Roman" w:cs="Times New Roman"/>
-          <w:color w:val="FF0000"/>
+          <w:highlight w:val="yellow"/>
+        </w:rPr>
+      </w:pPr>
+      <w:r>
+        <w:rPr>
+          <w:rFonts w:ascii="Times New Roman" w:hAnsi="Times New Roman" w:cs="Times New Roman"/>
+          <w:highlight w:val="yellow"/>
+        </w:rPr>
+        <w:t>8. Provide a literal interpretation of the intercept coefficient. Does it make</w:t>
+      </w:r>
+      <w:r>
+        <w:rPr>
+          <w:rFonts w:ascii="Times New Roman" w:hAnsi="Times New Roman" w:cs="Times New Roman"/>
+          <w:highlight w:val="yellow"/>
+        </w:rPr>
+        <w:t xml:space="preserve"> sense in context of the data?</w:t>
+      </w:r>
+      <w:r>
+        <w:rPr>
+          <w:rFonts w:ascii="Times New Roman" w:hAnsi="Times New Roman" w:cs="Times New Roman"/>
+          <w:highlight w:val="yellow"/>
+        </w:rPr>
+        <w:t xml:space="preserve"> </w:t>
+      </w:r>
+    </w:p>
+    <w:p>
+      <w:pPr>
+        <w:rPr>
+          <w:rFonts w:ascii="Times New Roman" w:hAnsi="Times New Roman" w:cs="Times New Roman"/>
+          <w:highlight w:val="yellow"/>
+        </w:rPr>
+      </w:pPr>
+    </w:p>
+    <w:p>
+      <w:pPr>
+        <w:rPr>
+          <w:rFonts w:ascii="Times New Roman" w:hAnsi="Times New Roman" w:cs="Times New Roman"/>
+          <w:color w:val="FF0000"/>
+        </w:rPr>
+      </w:pPr>
+      <w:r>
+        <w:rPr>
+          <w:rFonts w:ascii="Times New Roman" w:hAnsi="Times New Roman" w:cs="Times New Roman"/>
+          <w:color w:val="FF0000"/>
+          <w:highlight w:val="yellow"/>
         </w:rPr>
         <w:t>When average starting position is at the place of 0, we expect the driver rating to be 109.24 points on average.</w:t>
+      </w:r>
+      <w:r>
+        <w:rPr>
+          <w:rFonts w:ascii="Times New Roman" w:hAnsi="Times New Roman" w:cs="Times New Roman"/>
+          <w:color w:val="FF0000"/>
+          <w:highlight w:val="yellow"/>
+        </w:rPr>
+        <w:t xml:space="preserve"> This does not make sense as the best starting position would be 1. Further, it represents a case of extrapolation as the lowest seen in the data is approximately 5.</w:t>
       </w:r>
     </w:p>
     <w:p>
@@ -796,13 +797,41 @@
         <w:rPr>
           <w:rFonts w:ascii="Times New Roman" w:hAnsi="Times New Roman" w:cs="Times New Roman"/>
         </w:rPr>
-        <w:t xml:space="preserve">Did the model overpredict or underpredict </w:t>
+        <w:t xml:space="preserve">Did the model </w:t>
       </w:r>
       <w:proofErr w:type="spellStart"/>
       <w:r>
         <w:rPr>
           <w:rFonts w:ascii="Times New Roman" w:hAnsi="Times New Roman" w:cs="Times New Roman"/>
         </w:rPr>
+        <w:t>overpredict</w:t>
+      </w:r>
+      <w:proofErr w:type="spellEnd"/>
+      <w:r>
+        <w:rPr>
+          <w:rFonts w:ascii="Times New Roman" w:hAnsi="Times New Roman" w:cs="Times New Roman"/>
+        </w:rPr>
+        <w:t xml:space="preserve"> or </w:t>
+      </w:r>
+      <w:proofErr w:type="spellStart"/>
+      <w:r>
+        <w:rPr>
+          <w:rFonts w:ascii="Times New Roman" w:hAnsi="Times New Roman" w:cs="Times New Roman"/>
+        </w:rPr>
+        <w:t>underpredict</w:t>
+      </w:r>
+      <w:proofErr w:type="spellEnd"/>
+      <w:r>
+        <w:rPr>
+          <w:rFonts w:ascii="Times New Roman" w:hAnsi="Times New Roman" w:cs="Times New Roman"/>
+        </w:rPr>
+        <w:t xml:space="preserve"> </w:t>
+      </w:r>
+      <w:proofErr w:type="spellStart"/>
+      <w:r>
+        <w:rPr>
+          <w:rFonts w:ascii="Times New Roman" w:hAnsi="Times New Roman" w:cs="Times New Roman"/>
+        </w:rPr>
         <w:t>Logano’s</w:t>
       </w:r>
       <w:proofErr w:type="spellEnd"/>
@@ -847,7 +876,7 @@
           <w:rFonts w:ascii="Times New Roman" w:hAnsi="Times New Roman" w:cs="Times New Roman"/>
           <w:color w:val="FF0000"/>
         </w:rPr>
-        <w:t xml:space="preserve">The model underpredicted the </w:t>
+        <w:t xml:space="preserve">The model </w:t>
       </w:r>
       <w:proofErr w:type="spellStart"/>
       <w:r>
@@ -855,6 +884,22 @@
           <w:rFonts w:ascii="Times New Roman" w:hAnsi="Times New Roman" w:cs="Times New Roman"/>
           <w:color w:val="FF0000"/>
         </w:rPr>
+        <w:t>underpredicted</w:t>
+      </w:r>
+      <w:proofErr w:type="spellEnd"/>
+      <w:r>
+        <w:rPr>
+          <w:rFonts w:ascii="Times New Roman" w:hAnsi="Times New Roman" w:cs="Times New Roman"/>
+          <w:color w:val="FF0000"/>
+        </w:rPr>
+        <w:t xml:space="preserve"> the </w:t>
+      </w:r>
+      <w:proofErr w:type="spellStart"/>
+      <w:r>
+        <w:rPr>
+          <w:rFonts w:ascii="Times New Roman" w:hAnsi="Times New Roman" w:cs="Times New Roman"/>
+          <w:color w:val="FF0000"/>
+        </w:rPr>
         <w:t>Logano’s</w:t>
       </w:r>
       <w:proofErr w:type="spellEnd"/>
@@ -870,47 +915,37 @@
       <w:pPr>
         <w:rPr>
           <w:rFonts w:ascii="Times New Roman" w:hAnsi="Times New Roman" w:cs="Times New Roman"/>
-        </w:rPr>
-      </w:pPr>
-      <w:r>
-        <w:rPr>
-          <w:rFonts w:ascii="Times New Roman" w:hAnsi="Times New Roman" w:cs="Times New Roman"/>
-        </w:rPr>
-        <w:t>11. What is the size of a typical error for this model? (</w:t>
-      </w:r>
-      <w:proofErr w:type="gramStart"/>
-      <w:r>
-        <w:rPr>
-          <w:rFonts w:ascii="Times New Roman" w:hAnsi="Times New Roman" w:cs="Times New Roman"/>
-        </w:rPr>
-        <w:t>residual</w:t>
-      </w:r>
-      <w:proofErr w:type="gramEnd"/>
-      <w:r>
-        <w:rPr>
-          <w:rFonts w:ascii="Times New Roman" w:hAnsi="Times New Roman" w:cs="Times New Roman"/>
-        </w:rPr>
-        <w:t xml:space="preserve"> standard error)</w:t>
-      </w:r>
-    </w:p>
-    <w:p>
-      <w:pPr>
-        <w:rPr>
-          <w:rFonts w:ascii="Times New Roman" w:hAnsi="Times New Roman" w:cs="Times New Roman"/>
-        </w:rPr>
-      </w:pPr>
-    </w:p>
-    <w:p>
-      <w:pPr>
-        <w:rPr>
-          <w:rFonts w:ascii="Times New Roman" w:hAnsi="Times New Roman" w:cs="Times New Roman"/>
-          <w:color w:val="FF0000"/>
-        </w:rPr>
-      </w:pPr>
-      <w:r>
-        <w:rPr>
-          <w:rFonts w:ascii="Times New Roman" w:hAnsi="Times New Roman" w:cs="Times New Roman"/>
-          <w:color w:val="FF0000"/>
+          <w:highlight w:val="yellow"/>
+        </w:rPr>
+      </w:pPr>
+      <w:r>
+        <w:rPr>
+          <w:rFonts w:ascii="Times New Roman" w:hAnsi="Times New Roman" w:cs="Times New Roman"/>
+          <w:highlight w:val="yellow"/>
+        </w:rPr>
+        <w:t>11. What is the size of a typical error for this model?</w:t>
+      </w:r>
+    </w:p>
+    <w:p>
+      <w:pPr>
+        <w:rPr>
+          <w:rFonts w:ascii="Times New Roman" w:hAnsi="Times New Roman" w:cs="Times New Roman"/>
+          <w:highlight w:val="yellow"/>
+        </w:rPr>
+      </w:pPr>
+    </w:p>
+    <w:p>
+      <w:pPr>
+        <w:rPr>
+          <w:rFonts w:ascii="Times New Roman" w:hAnsi="Times New Roman" w:cs="Times New Roman"/>
+          <w:color w:val="FF0000"/>
+        </w:rPr>
+      </w:pPr>
+      <w:r>
+        <w:rPr>
+          <w:rFonts w:ascii="Times New Roman" w:hAnsi="Times New Roman" w:cs="Times New Roman"/>
+          <w:color w:val="FF0000"/>
+          <w:highlight w:val="yellow"/>
         </w:rPr>
         <w:t xml:space="preserve">Residual standard error: </w:t>
       </w:r>
@@ -918,6 +953,7 @@
         <w:rPr>
           <w:rFonts w:ascii="Times New Roman" w:hAnsi="Times New Roman" w:cs="Times New Roman"/>
           <w:color w:val="FF0000"/>
+          <w:highlight w:val="yellow"/>
         </w:rPr>
         <w:t>8.384</w:t>
       </w:r>
@@ -934,23 +970,27 @@
       <w:pPr>
         <w:rPr>
           <w:rFonts w:ascii="Times New Roman" w:hAnsi="Times New Roman" w:cs="Times New Roman"/>
-        </w:rPr>
-      </w:pPr>
-      <w:r>
-        <w:rPr>
-          <w:rFonts w:ascii="Times New Roman" w:hAnsi="Times New Roman" w:cs="Times New Roman"/>
+          <w:highlight w:val="yellow"/>
+        </w:rPr>
+      </w:pPr>
+      <w:r>
+        <w:rPr>
+          <w:rFonts w:ascii="Times New Roman" w:hAnsi="Times New Roman" w:cs="Times New Roman"/>
+          <w:highlight w:val="yellow"/>
         </w:rPr>
         <w:t xml:space="preserve">12. What percent of variation in Driver Rating </w:t>
       </w:r>
       <w:r>
         <w:rPr>
           <w:rFonts w:ascii="Times New Roman" w:hAnsi="Times New Roman" w:cs="Times New Roman"/>
+          <w:highlight w:val="yellow"/>
         </w:rPr>
         <w:t>can be</w:t>
       </w:r>
       <w:r>
         <w:rPr>
           <w:rFonts w:ascii="Times New Roman" w:hAnsi="Times New Roman" w:cs="Times New Roman"/>
+          <w:highlight w:val="yellow"/>
         </w:rPr>
         <w:t xml:space="preserve"> explained by the model using Avg Start? What is the sample correlation?</w:t>
       </w:r>
@@ -959,39 +999,57 @@
       <w:pPr>
         <w:rPr>
           <w:rFonts w:ascii="Times New Roman" w:hAnsi="Times New Roman" w:cs="Times New Roman"/>
-        </w:rPr>
-      </w:pPr>
-    </w:p>
-    <w:p>
-      <w:pPr>
-        <w:rPr>
-          <w:rFonts w:ascii="Times New Roman" w:hAnsi="Times New Roman" w:cs="Times New Roman"/>
-          <w:color w:val="FF0000"/>
-        </w:rPr>
-      </w:pPr>
-      <w:r>
-        <w:rPr>
-          <w:rFonts w:ascii="Times New Roman" w:hAnsi="Times New Roman" w:cs="Times New Roman"/>
-          <w:color w:val="FF0000"/>
-        </w:rPr>
-        <w:t xml:space="preserve">Roughly 85.4% of total variability in driver rating can be explained by the model using average start. </w:t>
-      </w:r>
-    </w:p>
-    <w:p>
-      <w:pPr>
-        <w:rPr>
-          <w:rFonts w:ascii="Times New Roman" w:hAnsi="Times New Roman" w:cs="Times New Roman"/>
-          <w:color w:val="FF0000"/>
-        </w:rPr>
-      </w:pPr>
-      <w:r>
-        <w:rPr>
-          <w:rFonts w:ascii="Times New Roman" w:hAnsi="Times New Roman" w:cs="Times New Roman"/>
-          <w:color w:val="FF0000"/>
+          <w:highlight w:val="yellow"/>
+        </w:rPr>
+      </w:pPr>
+    </w:p>
+    <w:p>
+      <w:pPr>
+        <w:rPr>
+          <w:rFonts w:ascii="Times New Roman" w:hAnsi="Times New Roman" w:cs="Times New Roman"/>
+          <w:color w:val="FF0000"/>
+        </w:rPr>
+      </w:pPr>
+      <w:r>
+        <w:rPr>
+          <w:rFonts w:ascii="Times New Roman" w:hAnsi="Times New Roman" w:cs="Times New Roman"/>
+          <w:color w:val="FF0000"/>
+          <w:highlight w:val="yellow"/>
+        </w:rPr>
+        <w:t>Roughly 85.4% of total variability in driver rating can be explained by the model using average start.</w:t>
+      </w:r>
+      <w:r>
+        <w:rPr>
+          <w:rFonts w:ascii="Times New Roman" w:hAnsi="Times New Roman" w:cs="Times New Roman"/>
+          <w:color w:val="FF0000"/>
+        </w:rPr>
+        <w:t xml:space="preserve"> </w:t>
+      </w:r>
+    </w:p>
+    <w:p>
+      <w:pPr>
+        <w:rPr>
+          <w:rFonts w:ascii="Times New Roman" w:hAnsi="Times New Roman" w:cs="Times New Roman"/>
+          <w:color w:val="FF0000"/>
+        </w:rPr>
+      </w:pPr>
+      <w:r>
+        <w:rPr>
+          <w:rFonts w:ascii="Times New Roman" w:hAnsi="Times New Roman" w:cs="Times New Roman"/>
+          <w:color w:val="FF0000"/>
+          <w:highlight w:val="yellow"/>
         </w:rPr>
         <w:t xml:space="preserve">Sample correlation = r = </w:t>
       </w:r>
       <m:oMath>
+        <m:r>
+          <w:rPr>
+            <w:rFonts w:ascii="Cambria Math" w:hAnsi="Cambria Math" w:cs="Times New Roman"/>
+            <w:color w:val="FF0000"/>
+            <w:highlight w:val="yellow"/>
+          </w:rPr>
+          <m:t>-</m:t>
+        </m:r>
         <m:rad>
           <m:radPr>
             <m:degHide m:val="1"/>
@@ -1000,6 +1058,7 @@
                 <w:rFonts w:ascii="Cambria Math" w:hAnsi="Cambria Math" w:cs="Times New Roman"/>
                 <w:i/>
                 <w:color w:val="FF0000"/>
+                <w:highlight w:val="yellow"/>
               </w:rPr>
             </m:ctrlPr>
           </m:radPr>
@@ -1009,6 +1068,7 @@
               <w:rPr>
                 <w:rFonts w:ascii="Cambria Math" w:hAnsi="Cambria Math" w:cs="Times New Roman"/>
                 <w:color w:val="FF0000"/>
+                <w:highlight w:val="yellow"/>
               </w:rPr>
               <m:t>0.854</m:t>
             </m:r>
@@ -1019,6 +1079,7 @@
         <w:rPr>
           <w:rFonts w:ascii="Times New Roman" w:eastAsiaTheme="minorEastAsia" w:hAnsi="Times New Roman" w:cs="Times New Roman"/>
           <w:color w:val="FF0000"/>
+          <w:highlight w:val="yellow"/>
         </w:rPr>
         <w:t xml:space="preserve"> = </w:t>
       </w:r>
@@ -1026,6 +1087,15 @@
         <w:rPr>
           <w:rFonts w:ascii="Times New Roman" w:eastAsiaTheme="minorEastAsia" w:hAnsi="Times New Roman" w:cs="Times New Roman"/>
           <w:color w:val="FF0000"/>
+          <w:highlight w:val="yellow"/>
+        </w:rPr>
+        <w:t>-</w:t>
+      </w:r>
+      <w:r>
+        <w:rPr>
+          <w:rFonts w:ascii="Times New Roman" w:eastAsiaTheme="minorEastAsia" w:hAnsi="Times New Roman" w:cs="Times New Roman"/>
+          <w:color w:val="FF0000"/>
+          <w:highlight w:val="yellow"/>
         </w:rPr>
         <w:t>0.924</w:t>
       </w:r>
@@ -1041,31 +1111,44 @@
       <w:pPr>
         <w:rPr>
           <w:rFonts w:ascii="Times New Roman" w:hAnsi="Times New Roman" w:cs="Times New Roman"/>
-        </w:rPr>
-      </w:pPr>
-      <w:r>
-        <w:rPr>
-          <w:rFonts w:ascii="Times New Roman" w:hAnsi="Times New Roman" w:cs="Times New Roman"/>
+          <w:highlight w:val="yellow"/>
+        </w:rPr>
+      </w:pPr>
+      <w:r>
+        <w:rPr>
+          <w:rFonts w:ascii="Times New Roman" w:hAnsi="Times New Roman" w:cs="Times New Roman"/>
+          <w:highlight w:val="yellow"/>
         </w:rPr>
         <w:t xml:space="preserve">13. What are the model assumptions for simple linear regression? </w:t>
       </w:r>
-    </w:p>
-    <w:p>
-      <w:pPr>
-        <w:rPr>
-          <w:rFonts w:ascii="Times New Roman" w:hAnsi="Times New Roman" w:cs="Times New Roman"/>
-        </w:rPr>
-      </w:pPr>
-    </w:p>
-    <w:p>
-      <w:pPr>
-        <w:rPr>
-          <w:color w:val="FF0000"/>
-        </w:rPr>
-      </w:pPr>
-      <w:r>
-        <w:rPr>
-          <w:color w:val="FF0000"/>
+      <w:r>
+        <w:rPr>
+          <w:rFonts w:ascii="Times New Roman" w:hAnsi="Times New Roman" w:cs="Times New Roman"/>
+          <w:highlight w:val="yellow"/>
+        </w:rPr>
+        <w:t>Are they satisfied here?</w:t>
+      </w:r>
+    </w:p>
+    <w:p>
+      <w:pPr>
+        <w:rPr>
+          <w:rFonts w:ascii="Times New Roman" w:hAnsi="Times New Roman" w:cs="Times New Roman"/>
+          <w:highlight w:val="yellow"/>
+        </w:rPr>
+      </w:pPr>
+    </w:p>
+    <w:p>
+      <w:pPr>
+        <w:rPr>
+          <w:color w:val="FF0000"/>
+          <w:highlight w:val="yellow"/>
+        </w:rPr>
+      </w:pPr>
+      <w:commentRangeStart w:id="0"/>
+      <w:r>
+        <w:rPr>
+          <w:color w:val="FF0000"/>
+          <w:highlight w:val="yellow"/>
         </w:rPr>
         <w:t xml:space="preserve">Model assumptions: </w:t>
       </w:r>
@@ -1079,8 +1162,43 @@
       <w:r>
         <w:rPr>
           <w:color w:val="FF0000"/>
-        </w:rPr>
-        <w:t xml:space="preserve">Linearity, Independence, Normality, Equal variance </w:t>
+          <w:highlight w:val="yellow"/>
+        </w:rPr>
+        <w:t>Linearity, Independence, Normality, Equal variance</w:t>
+      </w:r>
+      <w:r>
+        <w:rPr>
+          <w:color w:val="FF0000"/>
+        </w:rPr>
+        <w:t xml:space="preserve"> </w:t>
+      </w:r>
+      <w:commentRangeEnd w:id="0"/>
+      <w:r>
+        <w:rPr>
+          <w:rStyle w:val="CommentReference"/>
+        </w:rPr>
+        <w:commentReference w:id="0"/>
+      </w:r>
+    </w:p>
+    <w:p>
+      <w:pPr>
+        <w:rPr>
+          <w:color w:val="FF0000"/>
+        </w:rPr>
+      </w:pPr>
+    </w:p>
+    <w:p>
+      <w:pPr>
+        <w:rPr>
+          <w:color w:val="FF0000"/>
+        </w:rPr>
+      </w:pPr>
+      <w:r>
+        <w:rPr>
+          <w:color w:val="FF0000"/>
+          <w:highlight w:val="yellow"/>
+        </w:rPr>
+        <w:t>There is some slight curvature in the relationship, but nothing too extraordinary.</w:t>
       </w:r>
     </w:p>
     <w:p>
@@ -1099,7 +1217,7 @@
     </w:p>
     <w:p/>
     <w:sectPr>
-      <w:headerReference w:type="default" r:id="rId8"/>
+      <w:headerReference w:type="default" r:id="rId10"/>
       <w:pgSz w:w="12240" w:h="15840"/>
       <w:pgMar w:top="1440" w:right="1440" w:bottom="1440" w:left="1440" w:header="720" w:footer="720" w:gutter="0"/>
       <w:cols w:space="720"/>
@@ -1109,8 +1227,37 @@
 </w:document>
 </file>
 
+<file path=word/comments.xml><?xml version="1.0" encoding="utf-8"?>
+<w:comments xmlns:wpc="http://schemas.microsoft.com/office/word/2010/wordprocessingCanvas" xmlns:cx="http://schemas.microsoft.com/office/drawing/2014/chartex" xmlns:cx1="http://schemas.microsoft.com/office/drawing/2015/9/8/chartex" xmlns:mc="http://schemas.openxmlformats.org/markup-compatibility/2006" xmlns:o="urn:schemas-microsoft-com:office:office" xmlns:r="http://schemas.openxmlformats.org/officeDocument/2006/relationships" xmlns:m="http://schemas.openxmlformats.org/officeDocument/2006/math" xmlns:v="urn:schemas-microsoft-com:vml" xmlns:wp14="http://schemas.microsoft.com/office/word/2010/wordprocessingDrawing" xmlns:wp="http://schemas.openxmlformats.org/drawingml/2006/wordprocessingDrawing" xmlns:w10="urn:schemas-microsoft-com:office:word" xmlns:w="http://schemas.openxmlformats.org/wordprocessingml/2006/main" xmlns:w14="http://schemas.microsoft.com/office/word/2010/wordml" xmlns:w15="http://schemas.microsoft.com/office/word/2012/wordml" xmlns:w16se="http://schemas.microsoft.com/office/word/2015/wordml/symex" xmlns:wpg="http://schemas.microsoft.com/office/word/2010/wordprocessingGroup" xmlns:wpi="http://schemas.microsoft.com/office/word/2010/wordprocessingInk" xmlns:wne="http://schemas.microsoft.com/office/word/2006/wordml" xmlns:wps="http://schemas.microsoft.com/office/word/2010/wordprocessingShape" mc:Ignorable="w14 w15 w16se wp14">
+  <w:comment w:id="0" w:author="Ivan Ramler" w:date="2023-07-27T09:36:00Z" w:initials="IR">
+    <w:p>
+      <w:pPr>
+        <w:pStyle w:val="CommentText"/>
+      </w:pPr>
+      <w:r>
+        <w:rPr>
+          <w:rStyle w:val="CommentReference"/>
+        </w:rPr>
+        <w:annotationRef/>
+      </w:r>
+      <w:r>
+        <w:t>Provide the residual plots and assess the model. (I’m guessing with the curvature part)</w:t>
+      </w:r>
+      <w:bookmarkStart w:id="1" w:name="_GoBack"/>
+      <w:bookmarkEnd w:id="1"/>
+    </w:p>
+  </w:comment>
+</w:comments>
+</file>
+
+<file path=word/commentsExtended.xml><?xml version="1.0" encoding="utf-8"?>
+<w15:commentsEx xmlns:wpc="http://schemas.microsoft.com/office/word/2010/wordprocessingCanvas" xmlns:cx="http://schemas.microsoft.com/office/drawing/2014/chartex" xmlns:cx1="http://schemas.microsoft.com/office/drawing/2015/9/8/chartex" xmlns:mc="http://schemas.openxmlformats.org/markup-compatibility/2006" xmlns:o="urn:schemas-microsoft-com:office:office" xmlns:r="http://schemas.openxmlformats.org/officeDocument/2006/relationships" xmlns:m="http://schemas.openxmlformats.org/officeDocument/2006/math" xmlns:v="urn:schemas-microsoft-com:vml" xmlns:wp14="http://schemas.microsoft.com/office/word/2010/wordprocessingDrawing" xmlns:wp="http://schemas.openxmlformats.org/drawingml/2006/wordprocessingDrawing" xmlns:w10="urn:schemas-microsoft-com:office:word" xmlns:w="http://schemas.openxmlformats.org/wordprocessingml/2006/main" xmlns:w14="http://schemas.microsoft.com/office/word/2010/wordml" xmlns:w15="http://schemas.microsoft.com/office/word/2012/wordml" xmlns:w16se="http://schemas.microsoft.com/office/word/2015/wordml/symex" xmlns:wpg="http://schemas.microsoft.com/office/word/2010/wordprocessingGroup" xmlns:wpi="http://schemas.microsoft.com/office/word/2010/wordprocessingInk" xmlns:wne="http://schemas.microsoft.com/office/word/2006/wordml" xmlns:wps="http://schemas.microsoft.com/office/word/2010/wordprocessingShape" mc:Ignorable="w14 w15 w16se wp14">
+  <w15:commentEx w15:paraId="18D7EA12" w15:done="0"/>
+</w15:commentsEx>
+</file>
+
 <file path=word/endnotes.xml><?xml version="1.0" encoding="utf-8"?>
-<w:endnotes xmlns:wpc="http://schemas.microsoft.com/office/word/2010/wordprocessingCanvas" xmlns:cx="http://schemas.microsoft.com/office/drawing/2014/chartex" xmlns:cx1="http://schemas.microsoft.com/office/drawing/2015/9/8/chartex" xmlns:cx2="http://schemas.microsoft.com/office/drawing/2015/10/21/chartex" xmlns:cx3="http://schemas.microsoft.com/office/drawing/2016/5/9/chartex" xmlns:cx4="http://schemas.microsoft.com/office/drawing/2016/5/10/chartex" xmlns:cx5="http://schemas.microsoft.com/office/drawing/2016/5/11/chartex" xmlns:cx6="http://schemas.microsoft.com/office/drawing/2016/5/12/chartex" xmlns:cx7="http://schemas.microsoft.com/office/drawing/2016/5/13/chartex" xmlns:cx8="http://schemas.microsoft.com/office/drawing/2016/5/14/chartex" xmlns:mc="http://schemas.openxmlformats.org/markup-compatibility/2006" xmlns:aink="http://schemas.microsoft.com/office/drawing/2016/ink" xmlns:am3d="http://schemas.microsoft.com/office/drawing/2017/model3d" xmlns:o="urn:schemas-microsoft-com:office:office" xmlns:r="http://schemas.openxmlformats.org/officeDocument/2006/relationships" xmlns:m="http://schemas.openxmlformats.org/officeDocument/2006/math" xmlns:v="urn:schemas-microsoft-com:vml" xmlns:wp14="http://schemas.microsoft.com/office/word/2010/wordprocessingDrawing" xmlns:wp="http://schemas.openxmlformats.org/drawingml/2006/wordprocessingDrawing" xmlns:w10="urn:schemas-microsoft-com:office:word" xmlns:w="http://schemas.openxmlformats.org/wordprocessingml/2006/main" xmlns:w14="http://schemas.microsoft.com/office/word/2010/wordml" xmlns:w15="http://schemas.microsoft.com/office/word/2012/wordml" xmlns:w16cex="http://schemas.microsoft.com/office/word/2018/wordml/cex" xmlns:w16cid="http://schemas.microsoft.com/office/word/2016/wordml/cid" xmlns:w16="http://schemas.microsoft.com/office/word/2018/wordml" xmlns:w16sdtdh="http://schemas.microsoft.com/office/word/2020/wordml/sdtdatahash" xmlns:w16se="http://schemas.microsoft.com/office/word/2015/wordml/symex" xmlns:wpg="http://schemas.microsoft.com/office/word/2010/wordprocessingGroup" xmlns:wpi="http://schemas.microsoft.com/office/word/2010/wordprocessingInk" xmlns:wne="http://schemas.microsoft.com/office/word/2006/wordml" xmlns:wps="http://schemas.microsoft.com/office/word/2010/wordprocessingShape" mc:Ignorable="w14 w15 w16se w16cid w16 w16cex w16sdtdh wp14">
+<w:endnotes xmlns:wpc="http://schemas.microsoft.com/office/word/2010/wordprocessingCanvas" xmlns:cx="http://schemas.microsoft.com/office/drawing/2014/chartex" xmlns:cx1="http://schemas.microsoft.com/office/drawing/2015/9/8/chartex" xmlns:mc="http://schemas.openxmlformats.org/markup-compatibility/2006" xmlns:o="urn:schemas-microsoft-com:office:office" xmlns:r="http://schemas.openxmlformats.org/officeDocument/2006/relationships" xmlns:m="http://schemas.openxmlformats.org/officeDocument/2006/math" xmlns:v="urn:schemas-microsoft-com:vml" xmlns:wp14="http://schemas.microsoft.com/office/word/2010/wordprocessingDrawing" xmlns:wp="http://schemas.openxmlformats.org/drawingml/2006/wordprocessingDrawing" xmlns:w10="urn:schemas-microsoft-com:office:word" xmlns:w="http://schemas.openxmlformats.org/wordprocessingml/2006/main" xmlns:w14="http://schemas.microsoft.com/office/word/2010/wordml" xmlns:w15="http://schemas.microsoft.com/office/word/2012/wordml" xmlns:w16se="http://schemas.microsoft.com/office/word/2015/wordml/symex" xmlns:wpg="http://schemas.microsoft.com/office/word/2010/wordprocessingGroup" xmlns:wpi="http://schemas.microsoft.com/office/word/2010/wordprocessingInk" xmlns:wne="http://schemas.microsoft.com/office/word/2006/wordml" xmlns:wps="http://schemas.microsoft.com/office/word/2010/wordprocessingShape" mc:Ignorable="w14 w15 w16se wp14">
   <w:endnote w:type="separator" w:id="-1">
     <w:p>
       <w:r>
@@ -1129,7 +1276,7 @@
 </file>
 
 <file path=word/footnotes.xml><?xml version="1.0" encoding="utf-8"?>
-<w:footnotes xmlns:wpc="http://schemas.microsoft.com/office/word/2010/wordprocessingCanvas" xmlns:cx="http://schemas.microsoft.com/office/drawing/2014/chartex" xmlns:cx1="http://schemas.microsoft.com/office/drawing/2015/9/8/chartex" xmlns:cx2="http://schemas.microsoft.com/office/drawing/2015/10/21/chartex" xmlns:cx3="http://schemas.microsoft.com/office/drawing/2016/5/9/chartex" xmlns:cx4="http://schemas.microsoft.com/office/drawing/2016/5/10/chartex" xmlns:cx5="http://schemas.microsoft.com/office/drawing/2016/5/11/chartex" xmlns:cx6="http://schemas.microsoft.com/office/drawing/2016/5/12/chartex" xmlns:cx7="http://schemas.microsoft.com/office/drawing/2016/5/13/chartex" xmlns:cx8="http://schemas.microsoft.com/office/drawing/2016/5/14/chartex" xmlns:mc="http://schemas.openxmlformats.org/markup-compatibility/2006" xmlns:aink="http://schemas.microsoft.com/office/drawing/2016/ink" xmlns:am3d="http://schemas.microsoft.com/office/drawing/2017/model3d" xmlns:o="urn:schemas-microsoft-com:office:office" xmlns:r="http://schemas.openxmlformats.org/officeDocument/2006/relationships" xmlns:m="http://schemas.openxmlformats.org/officeDocument/2006/math" xmlns:v="urn:schemas-microsoft-com:vml" xmlns:wp14="http://schemas.microsoft.com/office/word/2010/wordprocessingDrawing" xmlns:wp="http://schemas.openxmlformats.org/drawingml/2006/wordprocessingDrawing" xmlns:w10="urn:schemas-microsoft-com:office:word" xmlns:w="http://schemas.openxmlformats.org/wordprocessingml/2006/main" xmlns:w14="http://schemas.microsoft.com/office/word/2010/wordml" xmlns:w15="http://schemas.microsoft.com/office/word/2012/wordml" xmlns:w16cex="http://schemas.microsoft.com/office/word/2018/wordml/cex" xmlns:w16cid="http://schemas.microsoft.com/office/word/2016/wordml/cid" xmlns:w16="http://schemas.microsoft.com/office/word/2018/wordml" xmlns:w16sdtdh="http://schemas.microsoft.com/office/word/2020/wordml/sdtdatahash" xmlns:w16se="http://schemas.microsoft.com/office/word/2015/wordml/symex" xmlns:wpg="http://schemas.microsoft.com/office/word/2010/wordprocessingGroup" xmlns:wpi="http://schemas.microsoft.com/office/word/2010/wordprocessingInk" xmlns:wne="http://schemas.microsoft.com/office/word/2006/wordml" xmlns:wps="http://schemas.microsoft.com/office/word/2010/wordprocessingShape" mc:Ignorable="w14 w15 w16se w16cid w16 w16cex w16sdtdh wp14">
+<w:footnotes xmlns:wpc="http://schemas.microsoft.com/office/word/2010/wordprocessingCanvas" xmlns:cx="http://schemas.microsoft.com/office/drawing/2014/chartex" xmlns:cx1="http://schemas.microsoft.com/office/drawing/2015/9/8/chartex" xmlns:mc="http://schemas.openxmlformats.org/markup-compatibility/2006" xmlns:o="urn:schemas-microsoft-com:office:office" xmlns:r="http://schemas.openxmlformats.org/officeDocument/2006/relationships" xmlns:m="http://schemas.openxmlformats.org/officeDocument/2006/math" xmlns:v="urn:schemas-microsoft-com:vml" xmlns:wp14="http://schemas.microsoft.com/office/word/2010/wordprocessingDrawing" xmlns:wp="http://schemas.openxmlformats.org/drawingml/2006/wordprocessingDrawing" xmlns:w10="urn:schemas-microsoft-com:office:word" xmlns:w="http://schemas.openxmlformats.org/wordprocessingml/2006/main" xmlns:w14="http://schemas.microsoft.com/office/word/2010/wordml" xmlns:w15="http://schemas.microsoft.com/office/word/2012/wordml" xmlns:w16se="http://schemas.microsoft.com/office/word/2015/wordml/symex" xmlns:wpg="http://schemas.microsoft.com/office/word/2010/wordprocessingGroup" xmlns:wpi="http://schemas.microsoft.com/office/word/2010/wordprocessingInk" xmlns:wne="http://schemas.microsoft.com/office/word/2006/wordml" xmlns:wps="http://schemas.microsoft.com/office/word/2010/wordprocessingShape" mc:Ignorable="w14 w15 w16se wp14">
   <w:footnote w:type="separator" w:id="-1">
     <w:p>
       <w:r>
@@ -1148,7 +1295,7 @@
 </file>
 
 <file path=word/header1.xml><?xml version="1.0" encoding="utf-8"?>
-<w:hdr xmlns:wpc="http://schemas.microsoft.com/office/word/2010/wordprocessingCanvas" xmlns:cx="http://schemas.microsoft.com/office/drawing/2014/chartex" xmlns:cx1="http://schemas.microsoft.com/office/drawing/2015/9/8/chartex" xmlns:cx2="http://schemas.microsoft.com/office/drawing/2015/10/21/chartex" xmlns:cx3="http://schemas.microsoft.com/office/drawing/2016/5/9/chartex" xmlns:cx4="http://schemas.microsoft.com/office/drawing/2016/5/10/chartex" xmlns:cx5="http://schemas.microsoft.com/office/drawing/2016/5/11/chartex" xmlns:cx6="http://schemas.microsoft.com/office/drawing/2016/5/12/chartex" xmlns:cx7="http://schemas.microsoft.com/office/drawing/2016/5/13/chartex" xmlns:cx8="http://schemas.microsoft.com/office/drawing/2016/5/14/chartex" xmlns:mc="http://schemas.openxmlformats.org/markup-compatibility/2006" xmlns:aink="http://schemas.microsoft.com/office/drawing/2016/ink" xmlns:am3d="http://schemas.microsoft.com/office/drawing/2017/model3d" xmlns:o="urn:schemas-microsoft-com:office:office" xmlns:r="http://schemas.openxmlformats.org/officeDocument/2006/relationships" xmlns:m="http://schemas.openxmlformats.org/officeDocument/2006/math" xmlns:v="urn:schemas-microsoft-com:vml" xmlns:wp14="http://schemas.microsoft.com/office/word/2010/wordprocessingDrawing" xmlns:wp="http://schemas.openxmlformats.org/drawingml/2006/wordprocessingDrawing" xmlns:w10="urn:schemas-microsoft-com:office:word" xmlns:w="http://schemas.openxmlformats.org/wordprocessingml/2006/main" xmlns:w14="http://schemas.microsoft.com/office/word/2010/wordml" xmlns:w15="http://schemas.microsoft.com/office/word/2012/wordml" xmlns:w16cex="http://schemas.microsoft.com/office/word/2018/wordml/cex" xmlns:w16cid="http://schemas.microsoft.com/office/word/2016/wordml/cid" xmlns:w16="http://schemas.microsoft.com/office/word/2018/wordml" xmlns:w16sdtdh="http://schemas.microsoft.com/office/word/2020/wordml/sdtdatahash" xmlns:w16se="http://schemas.microsoft.com/office/word/2015/wordml/symex" xmlns:wpg="http://schemas.microsoft.com/office/word/2010/wordprocessingGroup" xmlns:wpi="http://schemas.microsoft.com/office/word/2010/wordprocessingInk" xmlns:wne="http://schemas.microsoft.com/office/word/2006/wordml" xmlns:wps="http://schemas.microsoft.com/office/word/2010/wordprocessingShape" mc:Ignorable="w14 w15 w16se w16cid w16 w16cex w16sdtdh wp14">
+<w:hdr xmlns:wpc="http://schemas.microsoft.com/office/word/2010/wordprocessingCanvas" xmlns:cx="http://schemas.microsoft.com/office/drawing/2014/chartex" xmlns:cx1="http://schemas.microsoft.com/office/drawing/2015/9/8/chartex" xmlns:mc="http://schemas.openxmlformats.org/markup-compatibility/2006" xmlns:o="urn:schemas-microsoft-com:office:office" xmlns:r="http://schemas.openxmlformats.org/officeDocument/2006/relationships" xmlns:m="http://schemas.openxmlformats.org/officeDocument/2006/math" xmlns:v="urn:schemas-microsoft-com:vml" xmlns:wp14="http://schemas.microsoft.com/office/word/2010/wordprocessingDrawing" xmlns:wp="http://schemas.openxmlformats.org/drawingml/2006/wordprocessingDrawing" xmlns:w10="urn:schemas-microsoft-com:office:word" xmlns:w="http://schemas.openxmlformats.org/wordprocessingml/2006/main" xmlns:w14="http://schemas.microsoft.com/office/word/2010/wordml" xmlns:w15="http://schemas.microsoft.com/office/word/2012/wordml" xmlns:w16se="http://schemas.microsoft.com/office/word/2015/wordml/symex" xmlns:wpg="http://schemas.microsoft.com/office/word/2010/wordprocessingGroup" xmlns:wpi="http://schemas.microsoft.com/office/word/2010/wordprocessingInk" xmlns:wne="http://schemas.microsoft.com/office/word/2006/wordml" xmlns:wps="http://schemas.microsoft.com/office/word/2010/wordprocessingShape" mc:Ignorable="w14 w15 w16se wp14">
   <w:p>
     <w:pPr>
       <w:pStyle w:val="Header"/>
@@ -1167,8 +1314,16 @@
 </w:hdr>
 </file>
 
+<file path=word/people.xml><?xml version="1.0" encoding="utf-8"?>
+<w15:people xmlns:wpc="http://schemas.microsoft.com/office/word/2010/wordprocessingCanvas" xmlns:cx="http://schemas.microsoft.com/office/drawing/2014/chartex" xmlns:cx1="http://schemas.microsoft.com/office/drawing/2015/9/8/chartex" xmlns:mc="http://schemas.openxmlformats.org/markup-compatibility/2006" xmlns:o="urn:schemas-microsoft-com:office:office" xmlns:r="http://schemas.openxmlformats.org/officeDocument/2006/relationships" xmlns:m="http://schemas.openxmlformats.org/officeDocument/2006/math" xmlns:v="urn:schemas-microsoft-com:vml" xmlns:wp14="http://schemas.microsoft.com/office/word/2010/wordprocessingDrawing" xmlns:wp="http://schemas.openxmlformats.org/drawingml/2006/wordprocessingDrawing" xmlns:w10="urn:schemas-microsoft-com:office:word" xmlns:w="http://schemas.openxmlformats.org/wordprocessingml/2006/main" xmlns:w14="http://schemas.microsoft.com/office/word/2010/wordml" xmlns:w15="http://schemas.microsoft.com/office/word/2012/wordml" xmlns:w16se="http://schemas.microsoft.com/office/word/2015/wordml/symex" xmlns:wpg="http://schemas.microsoft.com/office/word/2010/wordprocessingGroup" xmlns:wpi="http://schemas.microsoft.com/office/word/2010/wordprocessingInk" xmlns:wne="http://schemas.microsoft.com/office/word/2006/wordml" xmlns:wps="http://schemas.microsoft.com/office/word/2010/wordprocessingShape" mc:Ignorable="w14 w15 w16se wp14">
+  <w15:person w15:author="Ivan Ramler">
+    <w15:presenceInfo w15:providerId="AD" w15:userId="S-1-5-21-484763869-412668190-725345543-24282"/>
+  </w15:person>
+</w15:people>
+</file>
+
 <file path=word/styles.xml><?xml version="1.0" encoding="utf-8"?>
-<w:styles xmlns:mc="http://schemas.openxmlformats.org/markup-compatibility/2006" xmlns:r="http://schemas.openxmlformats.org/officeDocument/2006/relationships" xmlns:w="http://schemas.openxmlformats.org/wordprocessingml/2006/main" xmlns:w14="http://schemas.microsoft.com/office/word/2010/wordml" xmlns:w15="http://schemas.microsoft.com/office/word/2012/wordml" xmlns:w16cex="http://schemas.microsoft.com/office/word/2018/wordml/cex" xmlns:w16cid="http://schemas.microsoft.com/office/word/2016/wordml/cid" xmlns:w16="http://schemas.microsoft.com/office/word/2018/wordml" xmlns:w16sdtdh="http://schemas.microsoft.com/office/word/2020/wordml/sdtdatahash" xmlns:w16se="http://schemas.microsoft.com/office/word/2015/wordml/symex" mc:Ignorable="w14 w15 w16se w16cid w16 w16cex w16sdtdh">
+<w:styles xmlns:mc="http://schemas.openxmlformats.org/markup-compatibility/2006" xmlns:r="http://schemas.openxmlformats.org/officeDocument/2006/relationships" xmlns:w="http://schemas.openxmlformats.org/wordprocessingml/2006/main" xmlns:w14="http://schemas.microsoft.com/office/word/2010/wordml" xmlns:w15="http://schemas.microsoft.com/office/word/2012/wordml" xmlns:w16se="http://schemas.microsoft.com/office/word/2015/wordml/symex" mc:Ignorable="w14 w15 w16se">
   <w:docDefaults>
     <w:rPrDefault>
       <w:rPr>
@@ -1180,7 +1335,7 @@
     </w:rPrDefault>
     <w:pPrDefault/>
   </w:docDefaults>
-  <w:latentStyles w:defLockedState="0" w:defUIPriority="99" w:defSemiHidden="0" w:defUnhideWhenUsed="0" w:defQFormat="0" w:count="376">
+  <w:latentStyles w:defLockedState="0" w:defUIPriority="99" w:defSemiHidden="0" w:defUnhideWhenUsed="0" w:defQFormat="0" w:count="371">
     <w:lsdException w:name="Normal" w:uiPriority="0" w:qFormat="1"/>
     <w:lsdException w:name="heading 1" w:uiPriority="9" w:qFormat="1"/>
     <w:lsdException w:name="heading 2" w:semiHidden="1" w:uiPriority="9" w:unhideWhenUsed="1" w:qFormat="1"/>
@@ -1552,11 +1707,6 @@
     <w:lsdException w:name="List Table 5 Dark Accent 6" w:uiPriority="50"/>
     <w:lsdException w:name="List Table 6 Colorful Accent 6" w:uiPriority="51"/>
     <w:lsdException w:name="List Table 7 Colorful Accent 6" w:uiPriority="52"/>
-    <w:lsdException w:name="Mention" w:semiHidden="1" w:unhideWhenUsed="1"/>
-    <w:lsdException w:name="Smart Hyperlink" w:semiHidden="1" w:unhideWhenUsed="1"/>
-    <w:lsdException w:name="Hashtag" w:semiHidden="1" w:unhideWhenUsed="1"/>
-    <w:lsdException w:name="Unresolved Mention" w:semiHidden="1" w:unhideWhenUsed="1"/>
-    <w:lsdException w:name="Smart Link" w:semiHidden="1" w:unhideWhenUsed="1"/>
   </w:latentStyles>
   <w:style w:type="paragraph" w:default="1" w:styleId="Normal">
     <w:name w:val="Normal"/>
@@ -1630,6 +1780,98 @@
     <w:rsid w:val="00C53DED"/>
     <w:rPr>
       <w:color w:val="808080"/>
+    </w:rPr>
+  </w:style>
+  <w:style w:type="character" w:styleId="CommentReference">
+    <w:name w:val="annotation reference"/>
+    <w:basedOn w:val="DefaultParagraphFont"/>
+    <w:uiPriority w:val="99"/>
+    <w:semiHidden/>
+    <w:unhideWhenUsed/>
+    <w:rsid w:val="00421508"/>
+    <w:rPr>
+      <w:sz w:val="16"/>
+      <w:szCs w:val="16"/>
+    </w:rPr>
+  </w:style>
+  <w:style w:type="paragraph" w:styleId="CommentText">
+    <w:name w:val="annotation text"/>
+    <w:basedOn w:val="Normal"/>
+    <w:link w:val="CommentTextChar"/>
+    <w:uiPriority w:val="99"/>
+    <w:semiHidden/>
+    <w:unhideWhenUsed/>
+    <w:rsid w:val="00421508"/>
+    <w:rPr>
+      <w:sz w:val="20"/>
+      <w:szCs w:val="20"/>
+    </w:rPr>
+  </w:style>
+  <w:style w:type="character" w:customStyle="1" w:styleId="CommentTextChar">
+    <w:name w:val="Comment Text Char"/>
+    <w:basedOn w:val="DefaultParagraphFont"/>
+    <w:link w:val="CommentText"/>
+    <w:uiPriority w:val="99"/>
+    <w:semiHidden/>
+    <w:rsid w:val="00421508"/>
+    <w:rPr>
+      <w:sz w:val="20"/>
+      <w:szCs w:val="20"/>
+    </w:rPr>
+  </w:style>
+  <w:style w:type="paragraph" w:styleId="CommentSubject">
+    <w:name w:val="annotation subject"/>
+    <w:basedOn w:val="CommentText"/>
+    <w:next w:val="CommentText"/>
+    <w:link w:val="CommentSubjectChar"/>
+    <w:uiPriority w:val="99"/>
+    <w:semiHidden/>
+    <w:unhideWhenUsed/>
+    <w:rsid w:val="00421508"/>
+    <w:rPr>
+      <w:b/>
+      <w:bCs/>
+    </w:rPr>
+  </w:style>
+  <w:style w:type="character" w:customStyle="1" w:styleId="CommentSubjectChar">
+    <w:name w:val="Comment Subject Char"/>
+    <w:basedOn w:val="CommentTextChar"/>
+    <w:link w:val="CommentSubject"/>
+    <w:uiPriority w:val="99"/>
+    <w:semiHidden/>
+    <w:rsid w:val="00421508"/>
+    <w:rPr>
+      <w:b/>
+      <w:bCs/>
+      <w:sz w:val="20"/>
+      <w:szCs w:val="20"/>
+    </w:rPr>
+  </w:style>
+  <w:style w:type="paragraph" w:styleId="BalloonText">
+    <w:name w:val="Balloon Text"/>
+    <w:basedOn w:val="Normal"/>
+    <w:link w:val="BalloonTextChar"/>
+    <w:uiPriority w:val="99"/>
+    <w:semiHidden/>
+    <w:unhideWhenUsed/>
+    <w:rsid w:val="00421508"/>
+    <w:rPr>
+      <w:rFonts w:ascii="Segoe UI" w:hAnsi="Segoe UI" w:cs="Segoe UI"/>
+      <w:sz w:val="18"/>
+      <w:szCs w:val="18"/>
+    </w:rPr>
+  </w:style>
+  <w:style w:type="character" w:customStyle="1" w:styleId="BalloonTextChar">
+    <w:name w:val="Balloon Text Char"/>
+    <w:basedOn w:val="DefaultParagraphFont"/>
+    <w:link w:val="BalloonText"/>
+    <w:uiPriority w:val="99"/>
+    <w:semiHidden/>
+    <w:rsid w:val="00421508"/>
+    <w:rPr>
+      <w:rFonts w:ascii="Segoe UI" w:hAnsi="Segoe UI" w:cs="Segoe UI"/>
+      <w:sz w:val="18"/>
+      <w:szCs w:val="18"/>
     </w:rPr>
   </w:style>
 </w:styles>

</xml_diff>